<commit_message>
Final touches and document
</commit_message>
<xml_diff>
--- a/CTEC601 2024 S2 Assignment 2 - Synthetic Reality Description.docx
+++ b/CTEC601 2024 S2 Assignment 2 - Synthetic Reality Description.docx
@@ -219,7 +219,7 @@
               <w:t xml:space="preserve">odelling, </w:t>
             </w:r>
             <w:r>
-              <w:t>Sound, Some Texture</w:t>
+              <w:t>Sound, Texture</w:t>
             </w:r>
           </w:p>
         </w:tc>
@@ -335,6 +335,9 @@
             <w:r>
               <w:t>Modelling, Texture</w:t>
             </w:r>
+            <w:r>
+              <w:t>, Scripting</w:t>
+            </w:r>
           </w:p>
         </w:tc>
         <w:tc>
@@ -343,6 +346,70 @@
             <w:vAlign w:val="center"/>
           </w:tcPr>
           <w:p>
+            <w:r>
+              <w:rPr>
+                <w:noProof/>
+              </w:rPr>
+              <mc:AlternateContent>
+                <mc:Choice Requires="wpi">
+                  <w:drawing>
+                    <wp:anchor distT="0" distB="0" distL="114300" distR="114300" simplePos="0" relativeHeight="251662336" behindDoc="0" locked="0" layoutInCell="1" allowOverlap="1" wp14:anchorId="6DE83CA8" wp14:editId="12DF3BDC">
+                      <wp:simplePos x="0" y="0"/>
+                      <wp:positionH relativeFrom="column">
+                        <wp:posOffset>540385</wp:posOffset>
+                      </wp:positionH>
+                      <wp:positionV relativeFrom="paragraph">
+                        <wp:posOffset>50165</wp:posOffset>
+                      </wp:positionV>
+                      <wp:extent cx="1395720" cy="253365"/>
+                      <wp:effectExtent l="38100" t="38100" r="0" b="51435"/>
+                      <wp:wrapNone/>
+                      <wp:docPr id="558886256" name="Ink 3"/>
+                      <wp:cNvGraphicFramePr/>
+                      <a:graphic xmlns:a="http://schemas.openxmlformats.org/drawingml/2006/main">
+                        <a:graphicData uri="http://schemas.microsoft.com/office/word/2010/wordprocessingInk">
+                          <w14:contentPart bwMode="auto" r:id="rId7">
+                            <w14:nvContentPartPr>
+                              <w14:cNvContentPartPr/>
+                            </w14:nvContentPartPr>
+                            <w14:xfrm>
+                              <a:off x="0" y="0"/>
+                              <a:ext cx="1395720" cy="253365"/>
+                            </w14:xfrm>
+                          </w14:contentPart>
+                        </a:graphicData>
+                      </a:graphic>
+                    </wp:anchor>
+                  </w:drawing>
+                </mc:Choice>
+                <mc:Fallback>
+                  <w:pict>
+                    <v:shapetype w14:anchorId="05A141B9" id="_x0000_t75" coordsize="21600,21600" o:spt="75" o:preferrelative="t" path="m@4@5l@4@11@9@11@9@5xe" filled="f" stroked="f">
+                      <v:stroke joinstyle="miter"/>
+                      <v:formulas>
+                        <v:f eqn="if lineDrawn pixelLineWidth 0"/>
+                        <v:f eqn="sum @0 1 0"/>
+                        <v:f eqn="sum 0 0 @1"/>
+                        <v:f eqn="prod @2 1 2"/>
+                        <v:f eqn="prod @3 21600 pixelWidth"/>
+                        <v:f eqn="prod @3 21600 pixelHeight"/>
+                        <v:f eqn="sum @0 0 1"/>
+                        <v:f eqn="prod @6 1 2"/>
+                        <v:f eqn="prod @7 21600 pixelWidth"/>
+                        <v:f eqn="sum @8 21600 0"/>
+                        <v:f eqn="prod @7 21600 pixelHeight"/>
+                        <v:f eqn="sum @10 21600 0"/>
+                      </v:formulas>
+                      <v:path o:extrusionok="f" gradientshapeok="t" o:connecttype="rect"/>
+                      <o:lock v:ext="edit" aspectratio="t"/>
+                    </v:shapetype>
+                    <v:shape id="Ink 3" o:spid="_x0000_s1026" type="#_x0000_t75" style="position:absolute;margin-left:42.05pt;margin-top:3.45pt;width:110.9pt;height:20.9pt;z-index:251662336;visibility:visible;mso-wrap-style:square;mso-wrap-distance-left:9pt;mso-wrap-distance-top:0;mso-wrap-distance-right:9pt;mso-wrap-distance-bottom:0;mso-position-horizontal:absolute;mso-position-horizontal-relative:text;mso-position-vertical:absolute;mso-position-vertical-relative:text" o:gfxdata="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">
+                      <v:imagedata r:id="rId8" o:title=""/>
+                    </v:shape>
+                  </w:pict>
+                </mc:Fallback>
+              </mc:AlternateContent>
+            </w:r>
             <w:r>
               <w:t>33.3</w:t>
             </w:r>
@@ -384,7 +451,13 @@
           </w:tcPr>
           <w:p>
             <w:r>
-              <w:t xml:space="preserve">e.g. Interaction, Lighting </w:t>
+              <w:t>e.g. Interaction, Lighting</w:t>
+            </w:r>
+            <w:r>
+              <w:t>, Sound</w:t>
+            </w:r>
+            <w:r>
+              <w:t xml:space="preserve"> </w:t>
             </w:r>
           </w:p>
         </w:tc>
@@ -534,23 +607,7 @@
           <w:i/>
           <w:iCs/>
         </w:rPr>
-        <w:t xml:space="preserve">The core assets we needed for this project included the model of the saloon building itself, as well as details objects like tables, chairs, beer mugs, bottles etc. We curated a list of model assets we need </w:t>
-      </w:r>
-      <w:proofErr w:type="gramStart"/>
-      <w:r>
-        <w:rPr>
-          <w:i/>
-          <w:iCs/>
-        </w:rPr>
-        <w:t>in order to</w:t>
-      </w:r>
-      <w:proofErr w:type="gramEnd"/>
-      <w:r>
-        <w:rPr>
-          <w:i/>
-          <w:iCs/>
-        </w:rPr>
-        <w:t xml:space="preserve"> complete the basic environment for the saloon. An image can be shown below. In addition, we needed texture assets for surfaces such as the wood, wallpaper, fabric to accurately </w:t>
+        <w:t xml:space="preserve">The core assets we needed for this project included the model of the saloon building itself, as well as details objects like tables, chairs, beer mugs, bottles etc. We curated a list of model assets we need in order to complete the basic environment for the saloon. An image can be shown below. In addition, we needed texture assets for surfaces such as the wood, wallpaper, fabric to accurately </w:t>
       </w:r>
       <w:r>
         <w:rPr>
@@ -606,7 +663,7 @@
           <w:i/>
           <w:iCs/>
         </w:rPr>
-        <w:t xml:space="preserve">To create and process these assets, we used Blender to model the saloons furniture, paying close attention to the details in the original game. For textures, we referenced the pixelated art style of Stardew Valley and enhanced it to fit within the 3D space, ensuring the textures matched the games story but were also cohesive to the 3D environment ensuring the textures matched the games cozy, hand-drawn aesthetic. We recorded in-game sounds directly from the game to capture the ambience </w:t>
+        <w:t xml:space="preserve">To create and process these assets, we used Blender to model the saloons furniture, paying close attention to the details in the original game. For textures, we referenced the pixelated art style of Stardew Valley and enhanced it to fit within the 3D space, ensuring the textures matched the games story but were also cohesive to the 3D environment ensuring the textures matched the games cozy, </w:t>
       </w:r>
       <w:r>
         <w:rPr>
@@ -614,7 +671,7 @@
           <w:iCs/>
         </w:rPr>
         <w:lastRenderedPageBreak/>
-        <w:t xml:space="preserve">and music of the saloon, using audio software to clean up and loop the sounds for continuous play in Unity. </w:t>
+        <w:t xml:space="preserve">hand-drawn aesthetic. We recorded in-game sounds directly from the game to capture the ambience and music of the saloon, using audio software to clean up and loop the sounds for continuous play in Unity. </w:t>
       </w:r>
     </w:p>
     <w:p>
@@ -822,795 +879,43 @@
         <w:jc w:val="both"/>
       </w:pPr>
       <w:r>
-        <w:t xml:space="preserve">We used the table below to organise models and structure. Since Liliana was working on interactions, lighting and functionality, her focus was less on models. </w:t>
-      </w:r>
-      <w:r>
-        <w:t xml:space="preserve">The table below is just a generic idea, our actual table was a lot more in depth with notes. The document we created for organising also contained images of the saloon in game as well as different perspectives and close ups. </w:t>
-      </w:r>
-    </w:p>
-    <w:p>
-      <w:pPr>
-        <w:rPr>
-          <w:color w:val="5B9BD5" w:themeColor="accent1"/>
-        </w:rPr>
-      </w:pPr>
-      <w:r>
-        <w:rPr>
-          <w:color w:val="C00000"/>
-        </w:rPr>
-        <w:t>Ishanika</w:t>
-      </w:r>
-      <w:r>
-        <w:t xml:space="preserve">, </w:t>
-      </w:r>
-      <w:r>
-        <w:rPr>
-          <w:color w:val="A8D08D" w:themeColor="accent6" w:themeTint="99"/>
-        </w:rPr>
-        <w:t>Abby</w:t>
-      </w:r>
-      <w:r>
-        <w:t xml:space="preserve">, </w:t>
-      </w:r>
-      <w:r>
-        <w:rPr>
-          <w:color w:val="5B9BD5" w:themeColor="accent1"/>
-        </w:rPr>
-        <w:t xml:space="preserve">Liliana </w:t>
-      </w:r>
-    </w:p>
-    <w:p>
-      <w:r>
-        <w:t>Keyword</w:t>
-      </w:r>
-      <w:r>
-        <w:t xml:space="preserve">s: interactive - </w:t>
-      </w:r>
-      <w:r>
-        <w:rPr>
-          <w:b/>
-          <w:bCs/>
-        </w:rPr>
-        <w:t>(</w:t>
-      </w:r>
-      <w:proofErr w:type="spellStart"/>
-      <w:r>
-        <w:rPr>
-          <w:b/>
-          <w:bCs/>
-        </w:rPr>
-        <w:t>i</w:t>
-      </w:r>
-      <w:proofErr w:type="spellEnd"/>
-      <w:r>
-        <w:rPr>
-          <w:b/>
-          <w:bCs/>
-        </w:rPr>
-        <w:t xml:space="preserve">), </w:t>
-      </w:r>
-      <w:r>
-        <w:t xml:space="preserve">possibility – </w:t>
-      </w:r>
-      <w:r>
-        <w:rPr>
-          <w:b/>
-          <w:bCs/>
-        </w:rPr>
-        <w:t>we will see</w:t>
-      </w:r>
-      <w:r>
-        <w:rPr>
-          <w:b/>
-          <w:bCs/>
-        </w:rPr>
-        <w:t>…</w:t>
-      </w:r>
-      <w:r>
-        <w:t>, texture - (T)</w:t>
-      </w:r>
-    </w:p>
-    <w:tbl>
-      <w:tblPr>
-        <w:tblStyle w:val="TableGrid"/>
-        <w:tblW w:w="0" w:type="auto"/>
-        <w:jc w:val="center"/>
-        <w:tblLook w:val="04A0" w:firstRow="1" w:lastRow="0" w:firstColumn="1" w:lastColumn="0" w:noHBand="0" w:noVBand="1"/>
-      </w:tblPr>
-      <w:tblGrid>
-        <w:gridCol w:w="4508"/>
-      </w:tblGrid>
-      <w:tr>
-        <w:trPr>
-          <w:jc w:val="center"/>
-        </w:trPr>
-        <w:tc>
-          <w:tcPr>
-            <w:tcW w:w="4508" w:type="dxa"/>
-          </w:tcPr>
-          <w:p>
-            <w:pPr>
-              <w:pStyle w:val="Heading2"/>
-            </w:pPr>
-            <w:r>
-              <w:t xml:space="preserve">Main Room: </w:t>
-            </w:r>
-          </w:p>
-        </w:tc>
-      </w:tr>
-      <w:tr>
-        <w:trPr>
-          <w:jc w:val="center"/>
-        </w:trPr>
-        <w:tc>
-          <w:tcPr>
-            <w:tcW w:w="4508" w:type="dxa"/>
-          </w:tcPr>
-          <w:p>
-            <w:pPr>
-              <w:pStyle w:val="ListParagraph"/>
-              <w:numPr>
-                <w:ilvl w:val="0"/>
-                <w:numId w:val="6"/>
-              </w:numPr>
-              <w:rPr>
-                <w:color w:val="70AD47" w:themeColor="accent6"/>
-              </w:rPr>
-            </w:pPr>
-            <w:r>
-              <w:rPr>
-                <w:color w:val="70AD47" w:themeColor="accent6"/>
-              </w:rPr>
-              <w:t>table tables</w:t>
-            </w:r>
-          </w:p>
-          <w:p>
-            <w:pPr>
-              <w:pStyle w:val="ListParagraph"/>
-              <w:numPr>
-                <w:ilvl w:val="0"/>
-                <w:numId w:val="6"/>
-              </w:numPr>
-              <w:rPr>
-                <w:color w:val="A8D08D" w:themeColor="accent6" w:themeTint="99"/>
-              </w:rPr>
-            </w:pPr>
-            <w:r>
-              <w:rPr>
-                <w:color w:val="A8D08D" w:themeColor="accent6" w:themeTint="99"/>
-              </w:rPr>
-              <w:t>lanterns</w:t>
-            </w:r>
-          </w:p>
-          <w:p>
-            <w:pPr>
-              <w:pStyle w:val="ListParagraph"/>
-              <w:numPr>
-                <w:ilvl w:val="0"/>
-                <w:numId w:val="6"/>
-              </w:numPr>
-              <w:rPr>
-                <w:color w:val="C00000"/>
-              </w:rPr>
-            </w:pPr>
-            <w:r>
-              <w:rPr>
-                <w:color w:val="C00000"/>
-              </w:rPr>
-              <w:t>cushion on stools</w:t>
-            </w:r>
-          </w:p>
-          <w:p>
-            <w:pPr>
-              <w:pStyle w:val="ListParagraph"/>
-              <w:numPr>
-                <w:ilvl w:val="0"/>
-                <w:numId w:val="6"/>
-              </w:numPr>
-              <w:rPr>
-                <w:color w:val="A8D08D" w:themeColor="accent6" w:themeTint="99"/>
-              </w:rPr>
-            </w:pPr>
-            <w:r>
-              <w:rPr>
-                <w:color w:val="A8D08D" w:themeColor="accent6" w:themeTint="99"/>
-              </w:rPr>
-              <w:t xml:space="preserve">bottles </w:t>
-            </w:r>
-          </w:p>
-          <w:p>
-            <w:pPr>
-              <w:pStyle w:val="ListParagraph"/>
-              <w:numPr>
-                <w:ilvl w:val="0"/>
-                <w:numId w:val="6"/>
-              </w:numPr>
-              <w:rPr>
-                <w:color w:val="A8D08D" w:themeColor="accent6" w:themeTint="99"/>
-              </w:rPr>
-            </w:pPr>
-            <w:r>
-              <w:rPr>
-                <w:color w:val="A8D08D" w:themeColor="accent6" w:themeTint="99"/>
-              </w:rPr>
-              <w:t xml:space="preserve">registers </w:t>
-            </w:r>
-          </w:p>
-          <w:p>
-            <w:pPr>
-              <w:pStyle w:val="ListParagraph"/>
-              <w:numPr>
-                <w:ilvl w:val="0"/>
-                <w:numId w:val="6"/>
-              </w:numPr>
-              <w:rPr>
-                <w:color w:val="C00000"/>
-              </w:rPr>
-            </w:pPr>
-            <w:r>
-              <w:rPr>
-                <w:color w:val="C00000"/>
-              </w:rPr>
-              <w:t xml:space="preserve">wall lamps </w:t>
-            </w:r>
-          </w:p>
-          <w:p>
-            <w:pPr>
-              <w:pStyle w:val="ListParagraph"/>
-              <w:numPr>
-                <w:ilvl w:val="0"/>
-                <w:numId w:val="6"/>
-              </w:numPr>
-              <w:rPr>
-                <w:color w:val="2E74B5" w:themeColor="accent1" w:themeShade="BF"/>
-              </w:rPr>
-            </w:pPr>
-            <w:r>
-              <w:rPr>
-                <w:color w:val="2E74B5" w:themeColor="accent1" w:themeShade="BF"/>
-              </w:rPr>
-              <w:t xml:space="preserve">fridge cups </w:t>
-            </w:r>
-          </w:p>
-          <w:p>
-            <w:pPr>
-              <w:pStyle w:val="ListParagraph"/>
-              <w:numPr>
-                <w:ilvl w:val="0"/>
-                <w:numId w:val="6"/>
-              </w:numPr>
-              <w:rPr>
-                <w:color w:val="A8D08D" w:themeColor="accent6" w:themeTint="99"/>
-              </w:rPr>
-            </w:pPr>
-            <w:r>
-              <w:rPr>
-                <w:color w:val="A8D08D" w:themeColor="accent6" w:themeTint="99"/>
-              </w:rPr>
-              <w:t xml:space="preserve">fireplace </w:t>
-            </w:r>
-            <w:r>
-              <w:rPr>
-                <w:b/>
-                <w:color w:val="A8D08D" w:themeColor="accent6" w:themeTint="99"/>
-              </w:rPr>
-              <w:t>(I)</w:t>
-            </w:r>
-          </w:p>
-          <w:p>
-            <w:pPr>
-              <w:pStyle w:val="ListParagraph"/>
-              <w:numPr>
-                <w:ilvl w:val="0"/>
-                <w:numId w:val="6"/>
-              </w:numPr>
-              <w:rPr>
-                <w:color w:val="C00000"/>
-              </w:rPr>
-            </w:pPr>
-            <w:r>
-              <w:rPr>
-                <w:color w:val="C00000"/>
-              </w:rPr>
-              <w:t xml:space="preserve">cactus </w:t>
-            </w:r>
-          </w:p>
-          <w:p>
-            <w:pPr>
-              <w:pStyle w:val="ListParagraph"/>
-              <w:numPr>
-                <w:ilvl w:val="0"/>
-                <w:numId w:val="6"/>
-              </w:numPr>
-              <w:rPr>
-                <w:color w:val="C00000"/>
-              </w:rPr>
-            </w:pPr>
-            <w:r>
-              <w:rPr>
-                <w:color w:val="C00000"/>
-              </w:rPr>
-              <w:t xml:space="preserve">plates </w:t>
-            </w:r>
-          </w:p>
-          <w:p>
-            <w:pPr>
-              <w:pStyle w:val="ListParagraph"/>
-              <w:numPr>
-                <w:ilvl w:val="0"/>
-                <w:numId w:val="6"/>
-              </w:numPr>
-              <w:rPr>
-                <w:color w:val="C00000"/>
-              </w:rPr>
-            </w:pPr>
-            <w:r>
-              <w:rPr>
-                <w:color w:val="C00000"/>
-              </w:rPr>
-              <w:t xml:space="preserve">booths </w:t>
-            </w:r>
-          </w:p>
-          <w:p>
-            <w:pPr>
-              <w:pStyle w:val="ListParagraph"/>
-              <w:numPr>
-                <w:ilvl w:val="0"/>
-                <w:numId w:val="6"/>
-              </w:numPr>
-              <w:rPr>
-                <w:color w:val="C00000"/>
-              </w:rPr>
-            </w:pPr>
-            <w:r>
-              <w:rPr>
-                <w:color w:val="C00000"/>
-              </w:rPr>
-              <w:t>paintings x 2</w:t>
-            </w:r>
-          </w:p>
-          <w:p>
-            <w:pPr>
-              <w:pStyle w:val="ListParagraph"/>
-              <w:numPr>
-                <w:ilvl w:val="0"/>
-                <w:numId w:val="6"/>
-              </w:numPr>
-              <w:rPr>
-                <w:color w:val="C00000"/>
-              </w:rPr>
-            </w:pPr>
-            <w:r>
-              <w:rPr>
-                <w:color w:val="C00000"/>
-              </w:rPr>
-              <w:lastRenderedPageBreak/>
-              <w:t xml:space="preserve">side table </w:t>
-            </w:r>
-          </w:p>
-          <w:p>
-            <w:pPr>
-              <w:pStyle w:val="ListParagraph"/>
-              <w:numPr>
-                <w:ilvl w:val="0"/>
-                <w:numId w:val="6"/>
-              </w:numPr>
-            </w:pPr>
-            <w:r>
-              <w:rPr>
-                <w:color w:val="A8D08D" w:themeColor="accent6" w:themeTint="99"/>
-              </w:rPr>
-              <w:t xml:space="preserve">jukebox </w:t>
-            </w:r>
-            <w:r>
-              <w:rPr>
-                <w:b/>
-                <w:color w:val="A8D08D" w:themeColor="accent6" w:themeTint="99"/>
-              </w:rPr>
-              <w:t xml:space="preserve">(I) </w:t>
-            </w:r>
-            <w:r>
-              <w:rPr>
-                <w:color w:val="A8D08D" w:themeColor="accent6" w:themeTint="99"/>
-                <w:sz w:val="10"/>
-                <w:szCs w:val="10"/>
-              </w:rPr>
-              <w:t>(has a constantly rotating record inside, can stop when music is changed)</w:t>
-            </w:r>
-          </w:p>
-          <w:p>
-            <w:pPr>
-              <w:pStyle w:val="ListParagraph"/>
-              <w:numPr>
-                <w:ilvl w:val="0"/>
-                <w:numId w:val="6"/>
-              </w:numPr>
-              <w:rPr>
-                <w:color w:val="A8D08D" w:themeColor="accent6" w:themeTint="99"/>
-              </w:rPr>
-            </w:pPr>
-            <w:r>
-              <w:rPr>
-                <w:color w:val="A8D08D" w:themeColor="accent6" w:themeTint="99"/>
-              </w:rPr>
-              <w:t xml:space="preserve">doors </w:t>
-            </w:r>
-            <w:r>
-              <w:rPr>
-                <w:b/>
-                <w:color w:val="A8D08D" w:themeColor="accent6" w:themeTint="99"/>
-              </w:rPr>
-              <w:t>(I) (animated? Swinging stop when closed)</w:t>
-            </w:r>
-          </w:p>
-          <w:p>
-            <w:pPr>
-              <w:pStyle w:val="ListParagraph"/>
-              <w:numPr>
-                <w:ilvl w:val="0"/>
-                <w:numId w:val="6"/>
-              </w:numPr>
-              <w:rPr>
-                <w:color w:val="5B9BD5" w:themeColor="accent1"/>
-              </w:rPr>
-            </w:pPr>
-            <w:r>
-              <w:rPr>
-                <w:color w:val="5B9BD5" w:themeColor="accent1"/>
-              </w:rPr>
-              <w:t xml:space="preserve">wallpaper </w:t>
-            </w:r>
-            <w:r>
-              <w:rPr>
-                <w:b/>
-                <w:color w:val="5B9BD5" w:themeColor="accent1"/>
-              </w:rPr>
-              <w:t>(T)</w:t>
-            </w:r>
-          </w:p>
-          <w:p>
-            <w:pPr>
-              <w:pStyle w:val="ListParagraph"/>
-              <w:numPr>
-                <w:ilvl w:val="0"/>
-                <w:numId w:val="6"/>
-              </w:numPr>
-              <w:rPr>
-                <w:color w:val="A8D08D" w:themeColor="accent6" w:themeTint="99"/>
-              </w:rPr>
-            </w:pPr>
-            <w:r>
-              <w:rPr>
-                <w:color w:val="A8D08D" w:themeColor="accent6" w:themeTint="99"/>
-              </w:rPr>
-              <w:t xml:space="preserve">flooring </w:t>
-            </w:r>
-            <w:r>
-              <w:rPr>
-                <w:b/>
-                <w:color w:val="A8D08D" w:themeColor="accent6" w:themeTint="99"/>
-              </w:rPr>
-              <w:t>(</w:t>
-            </w:r>
-            <w:r>
-              <w:rPr>
-                <w:b/>
-                <w:bCs/>
-                <w:color w:val="A8D08D" w:themeColor="accent6" w:themeTint="99"/>
-              </w:rPr>
-              <w:t>T)</w:t>
-            </w:r>
-          </w:p>
-          <w:p>
-            <w:pPr>
-              <w:pStyle w:val="ListParagraph"/>
-              <w:numPr>
-                <w:ilvl w:val="0"/>
-                <w:numId w:val="6"/>
-              </w:numPr>
-              <w:rPr>
-                <w:color w:val="C00000"/>
-              </w:rPr>
-            </w:pPr>
-            <w:proofErr w:type="spellStart"/>
-            <w:r>
-              <w:rPr>
-                <w:color w:val="C00000"/>
-              </w:rPr>
-              <w:t>junimowall</w:t>
-            </w:r>
-            <w:proofErr w:type="spellEnd"/>
-          </w:p>
-          <w:p>
-            <w:pPr>
-              <w:pStyle w:val="ListParagraph"/>
-              <w:numPr>
-                <w:ilvl w:val="0"/>
-                <w:numId w:val="6"/>
-              </w:numPr>
-              <w:rPr>
-                <w:color w:val="A8D08D" w:themeColor="accent6" w:themeTint="99"/>
-              </w:rPr>
-            </w:pPr>
-            <w:r>
-              <w:rPr>
-                <w:color w:val="A8D08D" w:themeColor="accent6" w:themeTint="99"/>
-              </w:rPr>
-              <w:t xml:space="preserve">switches </w:t>
-            </w:r>
-            <w:r>
-              <w:rPr>
-                <w:b/>
-                <w:color w:val="A8D08D" w:themeColor="accent6" w:themeTint="99"/>
-              </w:rPr>
-              <w:t>(I)</w:t>
-            </w:r>
-          </w:p>
-          <w:p>
-            <w:pPr>
-              <w:pStyle w:val="ListParagraph"/>
-              <w:numPr>
-                <w:ilvl w:val="0"/>
-                <w:numId w:val="6"/>
-              </w:numPr>
-              <w:rPr>
-                <w:color w:val="A8D08D" w:themeColor="accent6" w:themeTint="99"/>
-              </w:rPr>
-            </w:pPr>
-            <w:r>
-              <w:rPr>
-                <w:color w:val="A8D08D" w:themeColor="accent6" w:themeTint="99"/>
-              </w:rPr>
-              <w:t xml:space="preserve">rugs x2 </w:t>
-            </w:r>
-          </w:p>
-          <w:p>
-            <w:pPr>
-              <w:pStyle w:val="ListParagraph"/>
-              <w:numPr>
-                <w:ilvl w:val="0"/>
-                <w:numId w:val="6"/>
-              </w:numPr>
-              <w:rPr>
-                <w:color w:val="A8D08D" w:themeColor="accent6" w:themeTint="99"/>
-              </w:rPr>
-            </w:pPr>
-            <w:proofErr w:type="spellStart"/>
-            <w:r>
-              <w:rPr>
-                <w:color w:val="A8D08D" w:themeColor="accent6" w:themeTint="99"/>
-              </w:rPr>
-              <w:t>junimo</w:t>
-            </w:r>
-            <w:proofErr w:type="spellEnd"/>
-            <w:r>
-              <w:rPr>
-                <w:color w:val="A8D08D" w:themeColor="accent6" w:themeTint="99"/>
-              </w:rPr>
-              <w:t xml:space="preserve"> statue (I) particle system stars </w:t>
-            </w:r>
-          </w:p>
-          <w:p>
-            <w:pPr>
-              <w:pStyle w:val="ListParagraph"/>
-              <w:numPr>
-                <w:ilvl w:val="0"/>
-                <w:numId w:val="6"/>
-              </w:numPr>
-              <w:rPr>
-                <w:color w:val="A8D08D" w:themeColor="accent6" w:themeTint="99"/>
-              </w:rPr>
-            </w:pPr>
-            <w:r>
-              <w:rPr>
-                <w:color w:val="A8D08D" w:themeColor="accent6" w:themeTint="99"/>
-              </w:rPr>
-              <w:t xml:space="preserve">beer </w:t>
-            </w:r>
-          </w:p>
-          <w:p>
-            <w:pPr>
-              <w:pStyle w:val="ListParagraph"/>
-              <w:numPr>
-                <w:ilvl w:val="0"/>
-                <w:numId w:val="6"/>
-              </w:numPr>
-              <w:rPr>
-                <w:color w:val="44546A" w:themeColor="text2"/>
-              </w:rPr>
-            </w:pPr>
-            <w:r>
-              <w:rPr>
-                <w:color w:val="44546A" w:themeColor="text2"/>
-              </w:rPr>
-              <w:t xml:space="preserve">pizza </w:t>
-            </w:r>
-          </w:p>
-          <w:p>
-            <w:pPr>
-              <w:pStyle w:val="ListParagraph"/>
-              <w:numPr>
-                <w:ilvl w:val="0"/>
-                <w:numId w:val="6"/>
-              </w:numPr>
-              <w:rPr>
-                <w:color w:val="A8D08D" w:themeColor="accent6" w:themeTint="99"/>
-              </w:rPr>
-            </w:pPr>
-            <w:proofErr w:type="spellStart"/>
-            <w:r>
-              <w:rPr>
-                <w:color w:val="A8D08D" w:themeColor="accent6" w:themeTint="99"/>
-              </w:rPr>
-              <w:t>gus</w:t>
-            </w:r>
-            <w:proofErr w:type="spellEnd"/>
-            <w:r>
-              <w:rPr>
-                <w:color w:val="A8D08D" w:themeColor="accent6" w:themeTint="99"/>
-              </w:rPr>
-              <w:t xml:space="preserve"> sprite </w:t>
-            </w:r>
-          </w:p>
-          <w:p>
-            <w:pPr>
-              <w:pStyle w:val="ListParagraph"/>
-              <w:numPr>
-                <w:ilvl w:val="0"/>
-                <w:numId w:val="6"/>
-              </w:numPr>
-            </w:pPr>
-            <w:r>
-              <w:rPr>
-                <w:color w:val="C00000"/>
-              </w:rPr>
-              <w:t>boxes on booths</w:t>
-            </w:r>
-          </w:p>
-          <w:p>
-            <w:pPr>
-              <w:pStyle w:val="ListParagraph"/>
-              <w:numPr>
-                <w:ilvl w:val="0"/>
-                <w:numId w:val="6"/>
-              </w:numPr>
-              <w:rPr>
-                <w:color w:val="C00000"/>
-              </w:rPr>
-            </w:pPr>
-            <w:r>
-              <w:rPr>
-                <w:color w:val="C00000"/>
-              </w:rPr>
-              <w:t>cabinet structure</w:t>
-            </w:r>
-          </w:p>
-          <w:p>
-            <w:pPr>
-              <w:pStyle w:val="ListParagraph"/>
-              <w:numPr>
-                <w:ilvl w:val="0"/>
-                <w:numId w:val="6"/>
-              </w:numPr>
-              <w:rPr>
-                <w:color w:val="C00000"/>
-              </w:rPr>
-            </w:pPr>
-            <w:r>
-              <w:rPr>
-                <w:color w:val="C00000"/>
-              </w:rPr>
-              <w:t>record (T)/Vinyl</w:t>
-            </w:r>
-          </w:p>
-          <w:p>
-            <w:pPr>
-              <w:pStyle w:val="ListParagraph"/>
-              <w:numPr>
-                <w:ilvl w:val="0"/>
-                <w:numId w:val="6"/>
-              </w:numPr>
-              <w:rPr>
-                <w:color w:val="C00000"/>
-              </w:rPr>
-            </w:pPr>
-            <w:r>
-              <w:rPr>
-                <w:color w:val="C00000"/>
-              </w:rPr>
-              <w:t>stools bar and dining</w:t>
-            </w:r>
-          </w:p>
-          <w:p>
-            <w:pPr>
-              <w:pStyle w:val="ListParagraph"/>
-              <w:rPr>
-                <w:color w:val="50637D" w:themeColor="text2" w:themeTint="E6"/>
-              </w:rPr>
-            </w:pPr>
-          </w:p>
-          <w:p/>
-        </w:tc>
-      </w:tr>
-      <w:tr>
-        <w:trPr>
-          <w:jc w:val="center"/>
-        </w:trPr>
-        <w:tc>
-          <w:tcPr>
-            <w:tcW w:w="4508" w:type="dxa"/>
-          </w:tcPr>
-          <w:p>
-            <w:pPr>
-              <w:pStyle w:val="ListParagraph"/>
-              <w:rPr>
-                <w:sz w:val="28"/>
-                <w:szCs w:val="28"/>
-              </w:rPr>
-            </w:pPr>
-            <w:r>
-              <w:rPr>
-                <w:sz w:val="28"/>
-                <w:szCs w:val="28"/>
-              </w:rPr>
-              <w:lastRenderedPageBreak/>
-              <w:t>Other Rooms:</w:t>
-            </w:r>
-          </w:p>
-          <w:p>
-            <w:pPr>
-              <w:pStyle w:val="ListParagraph"/>
-              <w:numPr>
-                <w:ilvl w:val="0"/>
-                <w:numId w:val="8"/>
-              </w:numPr>
-            </w:pPr>
-            <w:r>
-              <w:t>Barrels</w:t>
-            </w:r>
-          </w:p>
-          <w:p>
-            <w:pPr>
-              <w:pStyle w:val="ListParagraph"/>
-              <w:numPr>
-                <w:ilvl w:val="0"/>
-                <w:numId w:val="8"/>
-              </w:numPr>
-              <w:rPr>
-                <w:color w:val="1F4E79" w:themeColor="accent1" w:themeShade="80"/>
-              </w:rPr>
-            </w:pPr>
-            <w:r>
-              <w:rPr>
-                <w:color w:val="1F4E79" w:themeColor="accent1" w:themeShade="80"/>
-              </w:rPr>
-              <w:t>Pool table</w:t>
-            </w:r>
-          </w:p>
-          <w:p>
-            <w:pPr>
-              <w:pStyle w:val="ListParagraph"/>
-              <w:ind w:left="1080"/>
-              <w:rPr>
-                <w:color w:val="70AD47" w:themeColor="accent6"/>
-              </w:rPr>
-            </w:pPr>
-          </w:p>
-        </w:tc>
-      </w:tr>
-    </w:tbl>
-    <w:p/>
-    <w:p/>
+        <w:t>We used the table below to organise models and structure. Since Liliana was working on interactions, lighting and functionality, her focus was less on models.</w:t>
+      </w:r>
+      <w:r>
+        <w:t xml:space="preserve"> </w:t>
+      </w:r>
+      <w:r>
+        <w:t xml:space="preserve">Both Abby and Ishanika worked on the models for the </w:t>
+      </w:r>
+      <w:r>
+        <w:t xml:space="preserve">saloon </w:t>
+      </w:r>
+      <w:r>
+        <w:t>a</w:t>
+      </w:r>
+      <w:r>
+        <w:t xml:space="preserve">s well as </w:t>
+      </w:r>
+      <w:r>
+        <w:t>texture, materials, and scripting.</w:t>
+      </w:r>
+      <w:r>
+        <w:t xml:space="preserve"> </w:t>
+      </w:r>
+      <w:r>
+        <w:t xml:space="preserve"> </w:t>
+      </w:r>
+      <w:r>
+        <w:t xml:space="preserve">The document we created for organising also contained images of the saloon in game as well as different perspectives and close ups. </w:t>
+      </w:r>
+    </w:p>
     <w:p>
       <w:pPr>
         <w:pStyle w:val="Heading2"/>
         <w:jc w:val="both"/>
       </w:pPr>
       <w:r>
-        <w:t>23</w:t>
-      </w:r>
-      <w:r>
-        <w:t>/09/2024</w:t>
+        <w:t>23/09/2024</w:t>
       </w:r>
     </w:p>
     <w:p>
@@ -1638,10 +943,7 @@
         <w:jc w:val="both"/>
       </w:pPr>
       <w:r>
-        <w:t>30</w:t>
-      </w:r>
-      <w:r>
-        <w:t>/09/2024</w:t>
+        <w:t>30/09/2024</w:t>
       </w:r>
     </w:p>
     <w:p>
@@ -1654,15 +956,7 @@
         <w:jc w:val="both"/>
       </w:pPr>
       <w:r>
-        <w:t xml:space="preserve">Worked on just the texturing for the walls (not as many models) </w:t>
-      </w:r>
-      <w:proofErr w:type="gramStart"/>
-      <w:r>
-        <w:t>in order to</w:t>
-      </w:r>
-      <w:proofErr w:type="gramEnd"/>
-      <w:r>
-        <w:t xml:space="preserve"> get the blueprint of the saloon. </w:t>
+        <w:t xml:space="preserve">Worked on just the texturing for the walls (not as many models) in order to get the blueprint of the saloon. </w:t>
       </w:r>
     </w:p>
     <w:p>
@@ -1671,16 +965,7 @@
         <w:jc w:val="both"/>
       </w:pPr>
       <w:r>
-        <w:t>07</w:t>
-      </w:r>
-      <w:r>
-        <w:t>/</w:t>
-      </w:r>
-      <w:r>
-        <w:t>10</w:t>
-      </w:r>
-      <w:r>
-        <w:t>/2024</w:t>
+        <w:t>07/10/2024</w:t>
       </w:r>
     </w:p>
     <w:p>
@@ -1693,28 +978,7 @@
         <w:jc w:val="both"/>
       </w:pPr>
       <w:r>
-        <w:t>Worked on modelling small furnishings/decors such as bottles, cushions and organising the basic structure of the saloon. Worked on getting the interaction for the Jukebox to work</w:t>
-      </w:r>
-    </w:p>
-    <w:p>
-      <w:pPr>
-        <w:pStyle w:val="Heading2"/>
-        <w:jc w:val="both"/>
-      </w:pPr>
-      <w:r>
-        <w:t>1</w:t>
-      </w:r>
-      <w:r>
-        <w:t>4</w:t>
-      </w:r>
-      <w:r>
-        <w:t>/</w:t>
-      </w:r>
-      <w:r>
-        <w:t>10</w:t>
-      </w:r>
-      <w:r>
-        <w:t>/2024</w:t>
+        <w:t xml:space="preserve">Worked on modelling small furnishings/decors such as bottles, cushions and organising the basic structure of the saloon. </w:t>
       </w:r>
     </w:p>
     <w:p>
@@ -1727,15 +991,7 @@
         <w:jc w:val="both"/>
       </w:pPr>
       <w:r>
-        <w:t xml:space="preserve">Wrapped up </w:t>
-      </w:r>
-      <w:proofErr w:type="gramStart"/>
-      <w:r>
-        <w:t>all of</w:t>
-      </w:r>
-      <w:proofErr w:type="gramEnd"/>
-      <w:r>
-        <w:t xml:space="preserve"> the models so that we could focus on lighting and environment with a few fixes on interactivity. </w:t>
+        <w:t>Worked on getting the interaction for the Jukebox to work</w:t>
       </w:r>
     </w:p>
     <w:p>
@@ -1744,16 +1000,7 @@
         <w:jc w:val="both"/>
       </w:pPr>
       <w:r>
-        <w:t>23</w:t>
-      </w:r>
-      <w:r>
-        <w:t>/</w:t>
-      </w:r>
-      <w:r>
-        <w:t>10</w:t>
-      </w:r>
-      <w:r>
-        <w:t>/2024</w:t>
+        <w:t>14/10/2024</w:t>
       </w:r>
     </w:p>
     <w:p>
@@ -1766,13 +1013,106 @@
         <w:jc w:val="both"/>
       </w:pPr>
       <w:r>
+        <w:t xml:space="preserve">Wrapped up </w:t>
+      </w:r>
+      <w:r>
+        <w:t>all</w:t>
+      </w:r>
+      <w:r>
+        <w:t xml:space="preserve"> the models so that we could focus on lighting and environment with a few fixes on interactivity. </w:t>
+      </w:r>
+    </w:p>
+    <w:p>
+      <w:pPr>
+        <w:pStyle w:val="ListParagraph"/>
+        <w:numPr>
+          <w:ilvl w:val="0"/>
+          <w:numId w:val="12"/>
+        </w:numPr>
+        <w:jc w:val="both"/>
+      </w:pPr>
+      <w:r>
+        <w:lastRenderedPageBreak/>
+        <w:t>Added in all height and normal maps to materials.</w:t>
+      </w:r>
+    </w:p>
+    <w:p>
+      <w:pPr>
+        <w:pStyle w:val="ListParagraph"/>
+        <w:numPr>
+          <w:ilvl w:val="0"/>
+          <w:numId w:val="12"/>
+        </w:numPr>
+        <w:jc w:val="both"/>
+      </w:pPr>
+      <w:r>
+        <w:t xml:space="preserve">Finished scripting for the Jukebox music and finalised </w:t>
+      </w:r>
+      <w:r>
+        <w:t>interactivity.</w:t>
+      </w:r>
+    </w:p>
+    <w:p>
+      <w:pPr>
+        <w:pStyle w:val="ListParagraph"/>
+        <w:numPr>
+          <w:ilvl w:val="0"/>
+          <w:numId w:val="12"/>
+        </w:numPr>
+        <w:jc w:val="both"/>
+      </w:pPr>
+      <w:r>
+        <w:t>Implemented sounds into the scene (jukebox</w:t>
+      </w:r>
+      <w:r>
+        <w:t xml:space="preserve"> and user sounds)</w:t>
+      </w:r>
+      <w:r>
+        <w:t>.</w:t>
+      </w:r>
+    </w:p>
+    <w:p>
+      <w:pPr>
+        <w:pStyle w:val="Heading2"/>
+        <w:jc w:val="both"/>
+      </w:pPr>
+      <w:r>
+        <w:t>2</w:t>
+      </w:r>
+      <w:r>
+        <w:t>2</w:t>
+      </w:r>
+      <w:r>
+        <w:t>/10/2024</w:t>
+      </w:r>
+    </w:p>
+    <w:p>
+      <w:pPr>
+        <w:pStyle w:val="ListParagraph"/>
+        <w:numPr>
+          <w:ilvl w:val="0"/>
+          <w:numId w:val="15"/>
+        </w:numPr>
+      </w:pPr>
+      <w:r>
+        <w:t>Finalised environment and environment textures.</w:t>
+      </w:r>
+    </w:p>
+    <w:p>
+      <w:pPr>
+        <w:pStyle w:val="ListParagraph"/>
+        <w:numPr>
+          <w:ilvl w:val="0"/>
+          <w:numId w:val="12"/>
+        </w:numPr>
+        <w:jc w:val="both"/>
+      </w:pPr>
+      <w:r>
         <w:t xml:space="preserve">Focused on refining our work and producing something </w:t>
       </w:r>
-      <w:proofErr w:type="gramStart"/>
-      <w:r>
-        <w:t>more higher</w:t>
-      </w:r>
-      <w:proofErr w:type="gramEnd"/>
+      <w:r>
+        <w:t>higher</w:t>
+      </w:r>
       <w:r>
         <w:t xml:space="preserve"> quality making sure all of the functions work as intended. </w:t>
       </w:r>
@@ -2786,6 +2126,119 @@
     </w:lvl>
   </w:abstractNum>
   <w:abstractNum w:abstractNumId="9" w15:restartNumberingAfterBreak="0">
+    <w:nsid w:val="51AD1FCE"/>
+    <w:multiLevelType w:val="hybridMultilevel"/>
+    <w:tmpl w:val="C7E09A84"/>
+    <w:lvl w:ilvl="0" w:tplc="14090001">
+      <w:start w:val="1"/>
+      <w:numFmt w:val="bullet"/>
+      <w:lvlText w:val=""/>
+      <w:lvlJc w:val="left"/>
+      <w:pPr>
+        <w:ind w:left="720" w:hanging="360"/>
+      </w:pPr>
+      <w:rPr>
+        <w:rFonts w:ascii="Symbol" w:hAnsi="Symbol" w:hint="default"/>
+      </w:rPr>
+    </w:lvl>
+    <w:lvl w:ilvl="1" w:tplc="14090003" w:tentative="1">
+      <w:start w:val="1"/>
+      <w:numFmt w:val="bullet"/>
+      <w:lvlText w:val="o"/>
+      <w:lvlJc w:val="left"/>
+      <w:pPr>
+        <w:ind w:left="1440" w:hanging="360"/>
+      </w:pPr>
+      <w:rPr>
+        <w:rFonts w:ascii="Courier New" w:hAnsi="Courier New" w:cs="Courier New" w:hint="default"/>
+      </w:rPr>
+    </w:lvl>
+    <w:lvl w:ilvl="2" w:tplc="14090005" w:tentative="1">
+      <w:start w:val="1"/>
+      <w:numFmt w:val="bullet"/>
+      <w:lvlText w:val=""/>
+      <w:lvlJc w:val="left"/>
+      <w:pPr>
+        <w:ind w:left="2160" w:hanging="360"/>
+      </w:pPr>
+      <w:rPr>
+        <w:rFonts w:ascii="Wingdings" w:hAnsi="Wingdings" w:hint="default"/>
+      </w:rPr>
+    </w:lvl>
+    <w:lvl w:ilvl="3" w:tplc="14090001" w:tentative="1">
+      <w:start w:val="1"/>
+      <w:numFmt w:val="bullet"/>
+      <w:lvlText w:val=""/>
+      <w:lvlJc w:val="left"/>
+      <w:pPr>
+        <w:ind w:left="2880" w:hanging="360"/>
+      </w:pPr>
+      <w:rPr>
+        <w:rFonts w:ascii="Symbol" w:hAnsi="Symbol" w:hint="default"/>
+      </w:rPr>
+    </w:lvl>
+    <w:lvl w:ilvl="4" w:tplc="14090003" w:tentative="1">
+      <w:start w:val="1"/>
+      <w:numFmt w:val="bullet"/>
+      <w:lvlText w:val="o"/>
+      <w:lvlJc w:val="left"/>
+      <w:pPr>
+        <w:ind w:left="3600" w:hanging="360"/>
+      </w:pPr>
+      <w:rPr>
+        <w:rFonts w:ascii="Courier New" w:hAnsi="Courier New" w:cs="Courier New" w:hint="default"/>
+      </w:rPr>
+    </w:lvl>
+    <w:lvl w:ilvl="5" w:tplc="14090005" w:tentative="1">
+      <w:start w:val="1"/>
+      <w:numFmt w:val="bullet"/>
+      <w:lvlText w:val=""/>
+      <w:lvlJc w:val="left"/>
+      <w:pPr>
+        <w:ind w:left="4320" w:hanging="360"/>
+      </w:pPr>
+      <w:rPr>
+        <w:rFonts w:ascii="Wingdings" w:hAnsi="Wingdings" w:hint="default"/>
+      </w:rPr>
+    </w:lvl>
+    <w:lvl w:ilvl="6" w:tplc="14090001" w:tentative="1">
+      <w:start w:val="1"/>
+      <w:numFmt w:val="bullet"/>
+      <w:lvlText w:val=""/>
+      <w:lvlJc w:val="left"/>
+      <w:pPr>
+        <w:ind w:left="5040" w:hanging="360"/>
+      </w:pPr>
+      <w:rPr>
+        <w:rFonts w:ascii="Symbol" w:hAnsi="Symbol" w:hint="default"/>
+      </w:rPr>
+    </w:lvl>
+    <w:lvl w:ilvl="7" w:tplc="14090003" w:tentative="1">
+      <w:start w:val="1"/>
+      <w:numFmt w:val="bullet"/>
+      <w:lvlText w:val="o"/>
+      <w:lvlJc w:val="left"/>
+      <w:pPr>
+        <w:ind w:left="5760" w:hanging="360"/>
+      </w:pPr>
+      <w:rPr>
+        <w:rFonts w:ascii="Courier New" w:hAnsi="Courier New" w:cs="Courier New" w:hint="default"/>
+      </w:rPr>
+    </w:lvl>
+    <w:lvl w:ilvl="8" w:tplc="14090005" w:tentative="1">
+      <w:start w:val="1"/>
+      <w:numFmt w:val="bullet"/>
+      <w:lvlText w:val=""/>
+      <w:lvlJc w:val="left"/>
+      <w:pPr>
+        <w:ind w:left="6480" w:hanging="360"/>
+      </w:pPr>
+      <w:rPr>
+        <w:rFonts w:ascii="Wingdings" w:hAnsi="Wingdings" w:hint="default"/>
+      </w:rPr>
+    </w:lvl>
+  </w:abstractNum>
+  <w:abstractNum w:abstractNumId="10" w15:restartNumberingAfterBreak="0">
     <w:nsid w:val="575D4DA9"/>
     <w:multiLevelType w:val="hybridMultilevel"/>
     <w:tmpl w:val="22EC238E"/>
@@ -2898,7 +2351,7 @@
       </w:rPr>
     </w:lvl>
   </w:abstractNum>
-  <w:abstractNum w:abstractNumId="10" w15:restartNumberingAfterBreak="0">
+  <w:abstractNum w:abstractNumId="11" w15:restartNumberingAfterBreak="0">
     <w:nsid w:val="5DB407C2"/>
     <w:multiLevelType w:val="hybridMultilevel"/>
     <w:tmpl w:val="EB78ECF6"/>
@@ -3011,7 +2464,7 @@
       </w:rPr>
     </w:lvl>
   </w:abstractNum>
-  <w:abstractNum w:abstractNumId="11" w15:restartNumberingAfterBreak="0">
+  <w:abstractNum w:abstractNumId="12" w15:restartNumberingAfterBreak="0">
     <w:nsid w:val="6128001E"/>
     <w:multiLevelType w:val="hybridMultilevel"/>
     <w:tmpl w:val="7C52C38A"/>
@@ -3124,7 +2577,7 @@
       </w:rPr>
     </w:lvl>
   </w:abstractNum>
-  <w:abstractNum w:abstractNumId="12" w15:restartNumberingAfterBreak="0">
+  <w:abstractNum w:abstractNumId="13" w15:restartNumberingAfterBreak="0">
     <w:nsid w:val="622A3A6B"/>
     <w:multiLevelType w:val="hybridMultilevel"/>
     <w:tmpl w:val="C63C692E"/>
@@ -3236,7 +2689,7 @@
       </w:rPr>
     </w:lvl>
   </w:abstractNum>
-  <w:abstractNum w:abstractNumId="13" w15:restartNumberingAfterBreak="0">
+  <w:abstractNum w:abstractNumId="14" w15:restartNumberingAfterBreak="0">
     <w:nsid w:val="698B38B4"/>
     <w:multiLevelType w:val="hybridMultilevel"/>
     <w:tmpl w:val="62E0C0F2"/>
@@ -3353,7 +2806,7 @@
     <w:abstractNumId w:val="0"/>
   </w:num>
   <w:num w:numId="2" w16cid:durableId="670641651">
-    <w:abstractNumId w:val="12"/>
+    <w:abstractNumId w:val="13"/>
   </w:num>
   <w:num w:numId="3" w16cid:durableId="1195390907">
     <w:abstractNumId w:val="5"/>
@@ -3365,7 +2818,7 @@
     <w:abstractNumId w:val="6"/>
   </w:num>
   <w:num w:numId="6" w16cid:durableId="1634602914">
-    <w:abstractNumId w:val="13"/>
+    <w:abstractNumId w:val="14"/>
   </w:num>
   <w:num w:numId="7" w16cid:durableId="1849907532">
     <w:abstractNumId w:val="4"/>
@@ -3374,7 +2827,7 @@
     <w:abstractNumId w:val="2"/>
   </w:num>
   <w:num w:numId="9" w16cid:durableId="1293756170">
-    <w:abstractNumId w:val="11"/>
+    <w:abstractNumId w:val="12"/>
   </w:num>
   <w:num w:numId="10" w16cid:durableId="1232153904">
     <w:abstractNumId w:val="7"/>
@@ -3383,12 +2836,15 @@
     <w:abstractNumId w:val="8"/>
   </w:num>
   <w:num w:numId="12" w16cid:durableId="595141002">
-    <w:abstractNumId w:val="10"/>
+    <w:abstractNumId w:val="11"/>
   </w:num>
   <w:num w:numId="13" w16cid:durableId="1131248201">
     <w:abstractNumId w:val="1"/>
   </w:num>
   <w:num w:numId="14" w16cid:durableId="1772238009">
+    <w:abstractNumId w:val="10"/>
+  </w:num>
+  <w:num w:numId="15" w16cid:durableId="1786851649">
     <w:abstractNumId w:val="9"/>
   </w:num>
 </w:numbering>
@@ -4073,6 +3529,34 @@
 </inkml:ink>
 </file>
 
+<file path=word/ink/ink2.xml><?xml version="1.0" encoding="utf-8"?>
+<inkml:ink xmlns:inkml="http://www.w3.org/2003/InkML">
+  <inkml:definitions>
+    <inkml:context xml:id="ctx0">
+      <inkml:inkSource xml:id="inkSrc0">
+        <inkml:traceFormat>
+          <inkml:channel name="X" type="integer" min="-2.14748E9" max="2.14748E9" units="cm"/>
+          <inkml:channel name="Y" type="integer" min="-2.14748E9" max="2.14748E9" units="cm"/>
+          <inkml:channel name="F" type="integer" max="32767" units="dev"/>
+        </inkml:traceFormat>
+        <inkml:channelProperties>
+          <inkml:channelProperty channel="X" name="resolution" value="1000" units="1/cm"/>
+          <inkml:channelProperty channel="Y" name="resolution" value="1000" units="1/cm"/>
+          <inkml:channelProperty channel="F" name="resolution" value="0" units="1/dev"/>
+        </inkml:channelProperties>
+      </inkml:inkSource>
+      <inkml:timestamp xml:id="ts0" timeString="2024-10-22T00:18:46.189"/>
+    </inkml:context>
+    <inkml:brush xml:id="br0">
+      <inkml:brushProperty name="width" value="0.035" units="cm"/>
+      <inkml:brushProperty name="height" value="0.035" units="cm"/>
+    </inkml:brush>
+  </inkml:definitions>
+  <inkml:trace contextRef="#ctx0" brushRef="#br0">517 247 24575,'-7'0'0,"-3"11"0,-13 3 0,-15 0 0,0 8 0,7 10 0,7 12 0,9 9 0,7 6 0,4 3 0,14-8 0,16-13 0,15-15 0,11-10 0,7-9 0,-6-5-8191</inkml:trace>
+  <inkml:trace contextRef="#ctx0" brushRef="#br0" timeOffset="2107.31">708 246 24575,'-1'-5'0,"1"-1"0,-1 1 0,-1 0 0,1 0 0,-1 0 0,0 0 0,0 0 0,0 0 0,-1 0 0,0 0 0,-4-5 0,-42-49 0,37 45 0,1 3 0,0-1 0,-1 1 0,0 1 0,0 0 0,-24-14 0,28 19 0,-2 1 0,1 0 0,0 0 0,-1 1 0,1 1 0,-1 0 0,0 0 0,0 0 0,1 2 0,-15-1 0,17 1 0,0 1 0,0 0 0,0 0 0,0 0 0,0 1 0,1 0 0,-1 0 0,1 1 0,-1 0 0,1 0 0,0 1 0,0-1 0,0 1 0,1 0 0,-10 9 0,0 4 0,1 0 0,0 1 0,-17 31 0,13-22 0,-37 71 0,39-67 0,-1-1 0,-1-1 0,-26 31 0,-6-5 0,50-55 0,0 0 0,-1 1 0,1-1 0,-1 1 0,1-1 0,0 0 0,0 1 0,-1-1 0,1 1 0,0-1 0,0 1 0,-1-1 0,1 1 0,0-1 0,0 1 0,0-1 0,0 1 0,0-1 0,0 1 0,0 0 0,0-1 0,0 1 0,0-1 0,0 1 0,0-1 0,0 1 0,0-1 0,1 1 0,-1-1 0,0 1 0,0-1 0,1 1 0,-1-1 0,0 0 0,1 1 0,-1-1 0,0 1 0,1-1 0,-1 0 0,0 1 0,1-1 0,-1 0 0,1 1 0,-1-1 0,1 0 0,-1 0 0,1 1 0,-1-1 0,1 0 0,-1 0 0,1 0 0,-1 0 0,1 0 0,0 0 0,32 0 0,45-15 0,151-37 0,-179 41 0,-1 1 0,69-3 0,-42 5 0,-35 1 0,45-13 0,-2 0 0,-46 12 0,-28 5 0,-9 1 0,-14 0 0,2 1 0,27 2 0,71-1 0,72 3 0,-156-2 0,0-1 0,0 1 0,-1-1 0,1 1 0,0 0 0,0 0 0,0 0 0,0 0 0,-1 1 0,1-1 0,-1 1 0,1 0 0,-1-1 0,1 1 0,-1 0 0,0 1 0,0-1 0,0 0 0,0 0 0,2 4 0,-1-2 0,0 0 0,0 0 0,1 0 0,-1-1 0,1 1 0,4 2 0,-5-4 0,-1-1 0,0 0 0,1 0 0,0 0 0,-1 0 0,1 0 0,-1-1 0,1 1 0,0-1 0,0 1 0,-1-1 0,1 0 0,0 0 0,-1-1 0,1 1 0,3-1 0,44-16 0,-29 8 0,24-11 0,0-1 0,48-34 0,-48 29 0,-37 22 0,0 0 0,1 0 0,-1 1 0,1 0 0,0 1 0,0 0 0,0 1 0,0-1 0,11 1 0,11 1 0,43 6 0,-16 0 0,16-6 0,-52-1 0,1 1 0,-1 1 0,1 1 0,-1 1 0,0 0 0,25 9 0,-41-10 0,0 1 0,-1 0 0,1 0 0,-1 0 0,1 1 0,6 6 0,-11-9 0,0 0 0,1 0 0,-1 0 0,-1 0 0,1 0 0,0 0 0,0 0 0,0 0 0,0 0 0,-1 0 0,1 0 0,0 1 0,-1-1 0,1 0 0,-1 0 0,0 1 0,1-1 0,-1 0 0,0 1 0,0-1 0,0 1 0,0-1 0,0 0 0,0 1 0,0-1 0,0 0 0,0 1 0,-1-1 0,1 0 0,-1 1 0,1-1 0,-1 0 0,1 0 0,-1 0 0,0 1 0,-1 0 0,-8 7 0,-1 0 0,-1-1 0,1-1 0,-1 0 0,0-1 0,-1 0 0,-21 6 0,5-2 0,-1-1 0,0-2 0,-1-1 0,-58 4 0,-129-9 0,140-3 0,-613-1-1406,521 3 1624,118-2-221,-77-15 0,29 4 4,82 11-9,-45-7-30,58 8 62,0 0 0,0-1 0,0 0 0,0 0 0,0 0 0,0 0 0,1-1-1,-1 0 1,-5-4 0,10 7-6,-1 0 1,1-1-1,0 1 0,-1 0 0,1 0 1,0-1-1,-1 1 0,1 0 0,0 0 0,-1-1 1,1 1-1,0 0 0,0-1 0,-1 1 1,1-1-1,0 1 0,0 0 0,0-1 0,0 1 1,0-1-1,-1 1 0,1 0 0,0-1 1,0 1-1,0-1 0,0 1 0,0 0 0,0-1 1,0 1-1,0-1 0,1 1 0,-1 0 1,0-1-1,0 1 0,0-1 0,0 1 0,0 0 1,1-1-1,-1 1 0,0 0 0,0-1 0,1 1 1,-1 0-1,0-1 0,0 1 0,1-1 1,20-7 96,18 1-214,0 1-1,1 2 0,0 2 0,48 4 0,-29-1-1186,1764 2-1996,-1386-3 2998,-183 22 284,-43-2 0,171-17-581,-237-5 76,-90 2-1221</inkml:trace>
+</inkml:ink>
+</file>
+
 <file path=word/theme/theme1.xml><?xml version="1.0" encoding="utf-8"?>
 <a:theme xmlns:a="http://schemas.openxmlformats.org/drawingml/2006/main" name="Office Theme">
   <a:themeElements>

</xml_diff>